<commit_message>
correzioni varie dopo test marco
</commit_message>
<xml_diff>
--- a/Documentazione/Librerie e Importazione.docx
+++ b/Documentazione/Librerie e Importazione.docx
@@ -407,15 +407,35 @@
           <w:sz w:val="28"/>
           <w:szCs w:val="28"/>
         </w:rPr>
-        <w:t>Selezionare la voce adatta per l'importazione (e.g. per importare Categorie di Sensori, accedere al percorso menu: Menu Categorie Dispositivi &gt; Menu Categorie Sensori &gt; Importa Categoria Sensori). Per avere maggiori informazioni sull</w:t>
-      </w:r>
-      <w:r>
-        <w:rPr>
-          <w:rFonts w:ascii="Calibri" w:eastAsia="Calibri" w:hAnsi="Calibri" w:cs="Calibri"/>
-          <w:sz w:val="28"/>
-          <w:szCs w:val="28"/>
-        </w:rPr>
-        <w:t>e voci dei menu consultare &lt;</w:t>
+        <w:t xml:space="preserve">Selezionare File &gt; Importa… &gt; </w:t>
+      </w:r>
+      <w:proofErr w:type="spellStart"/>
+      <w:r>
+        <w:rPr>
+          <w:rFonts w:ascii="Calibri" w:eastAsia="Calibri" w:hAnsi="Calibri" w:cs="Calibri"/>
+          <w:sz w:val="28"/>
+          <w:szCs w:val="28"/>
+        </w:rPr>
+        <w:t>DescrizioniCheSiDesideraImportare</w:t>
+      </w:r>
+      <w:proofErr w:type="spellEnd"/>
+      <w:r>
+        <w:rPr>
+          <w:rFonts w:ascii="Calibri" w:eastAsia="Calibri" w:hAnsi="Calibri" w:cs="Calibri"/>
+          <w:sz w:val="28"/>
+          <w:szCs w:val="28"/>
+        </w:rPr>
+        <w:t>. Per avere maggiori informazioni</w:t>
+      </w:r>
+      <w:bookmarkStart w:id="1" w:name="_GoBack"/>
+      <w:bookmarkEnd w:id="1"/>
+      <w:r>
+        <w:rPr>
+          <w:rFonts w:ascii="Calibri" w:eastAsia="Calibri" w:hAnsi="Calibri" w:cs="Calibri"/>
+          <w:sz w:val="28"/>
+          <w:szCs w:val="28"/>
+        </w:rPr>
+        <w:t xml:space="preserve"> consultare &lt;</w:t>
       </w:r>
       <w:hyperlink w:anchor="librerie" w:history="1">
         <w:r>
@@ -425,7 +445,25 @@
             <w:sz w:val="28"/>
             <w:szCs w:val="28"/>
           </w:rPr>
-          <w:t>Importazione Libreria</w:t>
+          <w:t>Importazio</w:t>
+        </w:r>
+        <w:r>
+          <w:rPr>
+            <w:rStyle w:val="Collegamentoipertestuale"/>
+            <w:rFonts w:ascii="Calibri" w:eastAsia="Calibri" w:hAnsi="Calibri" w:cs="Calibri"/>
+            <w:sz w:val="28"/>
+            <w:szCs w:val="28"/>
+          </w:rPr>
+          <w:t>n</w:t>
+        </w:r>
+        <w:r>
+          <w:rPr>
+            <w:rStyle w:val="Collegamentoipertestuale"/>
+            <w:rFonts w:ascii="Calibri" w:eastAsia="Calibri" w:hAnsi="Calibri" w:cs="Calibri"/>
+            <w:sz w:val="28"/>
+            <w:szCs w:val="28"/>
+          </w:rPr>
+          <w:t>e Libreria</w:t>
         </w:r>
       </w:hyperlink>
       <w:r>
@@ -437,10 +475,7 @@
         <w:t>&gt;.</w:t>
       </w:r>
     </w:p>
-    <w:p>
-      <w:bookmarkStart w:id="1" w:name="_GoBack"/>
-      <w:bookmarkEnd w:id="1"/>
-    </w:p>
+    <w:p/>
     <w:sectPr>
       <w:pgSz w:w="11906" w:h="16838"/>
       <w:pgMar w:top="1417" w:right="1134" w:bottom="1134" w:left="1134" w:header="708" w:footer="708" w:gutter="0"/>

</xml_diff>